<commit_message>
Add drawings and more notes
</commit_message>
<xml_diff>
--- a/notes/databases/rdb.docx
+++ b/notes/databases/rdb.docx
@@ -8,7 +8,7 @@
         <w:ind w:firstLine="0"/>
       </w:pPr>
       <w:r>
-        <w:t>Relational Databases</w:t>
+        <w:t>SQL Server</w:t>
       </w:r>
     </w:p>
     <w:p>
@@ -343,15 +343,7 @@
       </w:r>
       <w:proofErr w:type="gramEnd"/>
       <w:r>
-        <w:t xml:space="preserve"> the ordered rows are referred to as a cursor. Unlike all other phases the order by phase can utilise column </w:t>
-      </w:r>
-      <w:proofErr w:type="spellStart"/>
-      <w:r>
-        <w:t>alisases</w:t>
-      </w:r>
-      <w:proofErr w:type="spellEnd"/>
-      <w:r>
-        <w:t xml:space="preserve"> defined in the select phase as the order by is the only phase that follows the select phase. </w:t>
+        <w:t xml:space="preserve"> the ordered rows are referred to as a cursor. Unlike all other phases the order by phase can utilise column alisases defined in the select phase as the order by is the only phase that follows the select phase. </w:t>
       </w:r>
     </w:p>
     <w:p>
@@ -1019,7 +1011,6 @@
                 <w:szCs w:val="18"/>
               </w:rPr>
             </w:pPr>
-            <w:proofErr w:type="spellStart"/>
             <w:r>
               <w:rPr>
                 <w:rFonts w:ascii="Segoe UI Semibold" w:eastAsia="Times New Roman" w:hAnsi="Segoe UI Semibold" w:cs="Segoe UI Semibold"/>
@@ -1030,7 +1021,6 @@
               </w:rPr>
               <w:t>secondName</w:t>
             </w:r>
-            <w:proofErr w:type="spellEnd"/>
           </w:p>
         </w:tc>
       </w:tr>
@@ -1653,7 +1643,6 @@
                       <w:szCs w:val="18"/>
                     </w:rPr>
                   </w:pPr>
-                  <w:proofErr w:type="spellStart"/>
                   <w:r>
                     <w:rPr>
                       <w:rFonts w:ascii="Segoe UI Semibold" w:eastAsia="Times New Roman" w:hAnsi="Segoe UI Semibold" w:cs="Segoe UI Semibold"/>
@@ -1664,7 +1653,6 @@
                     </w:rPr>
                     <w:t>secondName</w:t>
                   </w:r>
-                  <w:proofErr w:type="spellEnd"/>
                 </w:p>
               </w:tc>
             </w:tr>
@@ -2755,7 +2743,6 @@
                 <w:szCs w:val="18"/>
               </w:rPr>
             </w:pPr>
-            <w:proofErr w:type="spellStart"/>
             <w:r>
               <w:rPr>
                 <w:rFonts w:ascii="Segoe UI Semibold" w:eastAsia="Times New Roman" w:hAnsi="Segoe UI Semibold" w:cs="Segoe UI Semibold"/>
@@ -2766,7 +2753,6 @@
               </w:rPr>
               <w:t>secondName</w:t>
             </w:r>
-            <w:proofErr w:type="spellEnd"/>
           </w:p>
         </w:tc>
       </w:tr>
@@ -3711,7 +3697,6 @@
                       <w:szCs w:val="18"/>
                     </w:rPr>
                   </w:pPr>
-                  <w:proofErr w:type="spellStart"/>
                   <w:r>
                     <w:rPr>
                       <w:rFonts w:ascii="Segoe UI Semibold" w:eastAsia="Times New Roman" w:hAnsi="Segoe UI Semibold" w:cs="Segoe UI Semibold"/>
@@ -3722,7 +3707,6 @@
                     </w:rPr>
                     <w:t>secondName</w:t>
                   </w:r>
-                  <w:proofErr w:type="spellEnd"/>
                 </w:p>
               </w:tc>
             </w:tr>
@@ -4172,7 +4156,6 @@
                       <w:szCs w:val="18"/>
                     </w:rPr>
                   </w:pPr>
-                  <w:proofErr w:type="spellStart"/>
                   <w:r>
                     <w:rPr>
                       <w:rFonts w:ascii="Segoe UI Semibold" w:eastAsia="Times New Roman" w:hAnsi="Segoe UI Semibold" w:cs="Segoe UI Semibold"/>
@@ -4183,7 +4166,6 @@
                     </w:rPr>
                     <w:t>secondName</w:t>
                   </w:r>
-                  <w:proofErr w:type="spellEnd"/>
                 </w:p>
               </w:tc>
             </w:tr>
@@ -4525,7 +4507,6 @@
                       <w:szCs w:val="18"/>
                     </w:rPr>
                   </w:pPr>
-                  <w:proofErr w:type="spellStart"/>
                   <w:r>
                     <w:rPr>
                       <w:rFonts w:ascii="Segoe UI Semibold" w:eastAsia="Times New Roman" w:hAnsi="Segoe UI Semibold" w:cs="Segoe UI Semibold"/>
@@ -4536,7 +4517,6 @@
                     </w:rPr>
                     <w:t>secondName</w:t>
                   </w:r>
-                  <w:proofErr w:type="spellEnd"/>
                 </w:p>
               </w:tc>
             </w:tr>
@@ -5098,7 +5078,6 @@
                       <w:szCs w:val="18"/>
                     </w:rPr>
                   </w:pPr>
-                  <w:proofErr w:type="spellStart"/>
                   <w:r>
                     <w:rPr>
                       <w:rFonts w:ascii="Segoe UI Semibold" w:eastAsia="Times New Roman" w:hAnsi="Segoe UI Semibold" w:cs="Segoe UI Semibold"/>
@@ -5109,7 +5088,6 @@
                     </w:rPr>
                     <w:t>secondName</w:t>
                   </w:r>
-                  <w:proofErr w:type="spellEnd"/>
                 </w:p>
               </w:tc>
             </w:tr>
@@ -5466,7 +5444,6 @@
                       <w:szCs w:val="18"/>
                     </w:rPr>
                   </w:pPr>
-                  <w:proofErr w:type="spellStart"/>
                   <w:r>
                     <w:rPr>
                       <w:rFonts w:ascii="Segoe UI Semibold" w:eastAsia="Times New Roman" w:hAnsi="Segoe UI Semibold" w:cs="Segoe UI Semibold"/>
@@ -5477,7 +5454,6 @@
                     </w:rPr>
                     <w:t>secondName</w:t>
                   </w:r>
-                  <w:proofErr w:type="spellEnd"/>
                 </w:p>
               </w:tc>
             </w:tr>
@@ -6039,7 +6015,6 @@
                       <w:szCs w:val="18"/>
                     </w:rPr>
                   </w:pPr>
-                  <w:proofErr w:type="spellStart"/>
                   <w:r>
                     <w:rPr>
                       <w:rFonts w:ascii="Segoe UI Semibold" w:eastAsia="Times New Roman" w:hAnsi="Segoe UI Semibold" w:cs="Segoe UI Semibold"/>
@@ -6050,7 +6025,6 @@
                     </w:rPr>
                     <w:t>secondName</w:t>
                   </w:r>
-                  <w:proofErr w:type="spellEnd"/>
                 </w:p>
               </w:tc>
             </w:tr>
@@ -6303,7 +6277,6 @@
                 <w:szCs w:val="18"/>
               </w:rPr>
             </w:pPr>
-            <w:proofErr w:type="spellStart"/>
             <w:r>
               <w:rPr>
                 <w:rFonts w:ascii="Segoe UI Semibold" w:eastAsia="Times New Roman" w:hAnsi="Segoe UI Semibold" w:cs="Segoe UI Semibold"/>
@@ -6314,7 +6287,6 @@
               </w:rPr>
               <w:t>productId</w:t>
             </w:r>
-            <w:proofErr w:type="spellEnd"/>
           </w:p>
         </w:tc>
         <w:tc>
@@ -6698,7 +6670,6 @@
                       <w:szCs w:val="18"/>
                     </w:rPr>
                   </w:pPr>
-                  <w:proofErr w:type="spellStart"/>
                   <w:r>
                     <w:rPr>
                       <w:rFonts w:ascii="Segoe UI Semibold" w:eastAsia="Times New Roman" w:hAnsi="Segoe UI Semibold" w:cs="Segoe UI Semibold"/>
@@ -6709,7 +6680,6 @@
                     </w:rPr>
                     <w:t>productId</w:t>
                   </w:r>
-                  <w:proofErr w:type="spellEnd"/>
                 </w:p>
               </w:tc>
               <w:tc>
@@ -6958,7 +6928,6 @@
                       <w:szCs w:val="18"/>
                     </w:rPr>
                   </w:pPr>
-                  <w:proofErr w:type="spellStart"/>
                   <w:r>
                     <w:rPr>
                       <w:rFonts w:ascii="Segoe UI Semibold" w:eastAsia="Times New Roman" w:hAnsi="Segoe UI Semibold" w:cs="Segoe UI Semibold"/>
@@ -6969,7 +6938,6 @@
                     </w:rPr>
                     <w:t>productId</w:t>
                   </w:r>
-                  <w:proofErr w:type="spellEnd"/>
                 </w:p>
               </w:tc>
               <w:tc>
@@ -7299,7 +7267,6 @@
                       <w:szCs w:val="18"/>
                     </w:rPr>
                   </w:pPr>
-                  <w:proofErr w:type="spellStart"/>
                   <w:r>
                     <w:rPr>
                       <w:rFonts w:ascii="Segoe UI Semibold" w:eastAsia="Times New Roman" w:hAnsi="Segoe UI Semibold" w:cs="Segoe UI Semibold"/>
@@ -7310,7 +7277,6 @@
                     </w:rPr>
                     <w:t>productId</w:t>
                   </w:r>
-                  <w:proofErr w:type="spellEnd"/>
                 </w:p>
               </w:tc>
               <w:tc>
@@ -7458,6 +7424,7 @@
           <w:p>
             <w:pPr>
               <w:pStyle w:val="Heading4"/>
+              <w:outlineLvl w:val="3"/>
             </w:pPr>
           </w:p>
         </w:tc>
@@ -7891,10 +7858,7 @@
       </w:pPr>
       <w:r>
         <w:lastRenderedPageBreak/>
-        <w:t>Join</w:t>
-      </w:r>
-      <w:r>
-        <w:t xml:space="preserve"> Cheat Sheet</w:t>
+        <w:t>Join Cheat Sheet</w:t>
       </w:r>
     </w:p>
     <w:p>
@@ -8235,15 +8199,7 @@
       </w:pPr>
       <w:r>
         <w:lastRenderedPageBreak/>
-        <w:t xml:space="preserve">Non </w:t>
-      </w:r>
-      <w:proofErr w:type="spellStart"/>
-      <w:r>
-        <w:t>Equi</w:t>
-      </w:r>
-      <w:proofErr w:type="spellEnd"/>
-      <w:r>
-        <w:t>-Join</w:t>
+        <w:t>Non Equi-Join</w:t>
       </w:r>
     </w:p>
     <w:p>
@@ -8626,10 +8582,7 @@
       </w:pPr>
       <w:r>
         <w:lastRenderedPageBreak/>
-        <w:t>Normalization</w:t>
-      </w:r>
-      <w:r>
-        <w:t xml:space="preserve"> Cheat Sheet</w:t>
+        <w:t>Normalization Cheat Sheet</w:t>
       </w:r>
     </w:p>
     <w:p>
@@ -11538,15 +11491,7 @@
               <w:cnfStyle w:val="000000000000" w:firstRow="0" w:lastRow="0" w:firstColumn="0" w:lastColumn="0" w:oddVBand="0" w:evenVBand="0" w:oddHBand="0" w:evenHBand="0" w:firstRowFirstColumn="0" w:firstRowLastColumn="0" w:lastRowFirstColumn="0" w:lastRowLastColumn="0"/>
             </w:pPr>
             <w:r>
-              <w:t>Switches to a different UTC Offset (</w:t>
-            </w:r>
-            <w:proofErr w:type="spellStart"/>
-            <w:r>
-              <w:t>Timezone</w:t>
-            </w:r>
-            <w:proofErr w:type="spellEnd"/>
-            <w:r>
-              <w:t>)</w:t>
+              <w:t>Switches to a different UTC Offset (Timezone)</w:t>
             </w:r>
           </w:p>
         </w:tc>
@@ -11952,12 +11897,10 @@
       <w:pPr>
         <w:pStyle w:val="Heading2"/>
       </w:pPr>
-      <w:proofErr w:type="spellStart"/>
       <w:r>
         <w:lastRenderedPageBreak/>
         <w:t>MetaData</w:t>
       </w:r>
-      <w:proofErr w:type="spellEnd"/>
     </w:p>
     <w:p>
       <w:pPr>
@@ -12076,13 +12019,8 @@
         <w:pStyle w:val="Heading4"/>
       </w:pPr>
       <w:r>
-        <w:t xml:space="preserve">Primary Key </w:t>
-      </w:r>
-      <w:proofErr w:type="spellStart"/>
-      <w:r>
-        <w:t>Constaint</w:t>
-      </w:r>
-      <w:proofErr w:type="spellEnd"/>
+        <w:t>Primary Key Constaint</w:t>
+      </w:r>
     </w:p>
     <w:p>
       <w:r>
@@ -13325,24 +13263,29 @@
       <w:r>
         <w:t xml:space="preserve">Listing </w:t>
       </w:r>
-      <w:fldSimple w:instr=" SEQ Listing \* ARABIC ">
-        <w:r>
-          <w:rPr>
-            <w:noProof/>
-          </w:rPr>
-          <w:t>1</w:t>
-        </w:r>
-      </w:fldSimple>
-      <w:r>
-        <w:t xml:space="preserve"> my-docker-</w:t>
-      </w:r>
-      <w:proofErr w:type="spellStart"/>
-      <w:r>
-        <w:t>sql</w:t>
-      </w:r>
-      <w:proofErr w:type="spellEnd"/>
-      <w:r>
-        <w:t>-server/Dockerfile</w:t>
+      <w:r>
+        <w:fldChar w:fldCharType="begin"/>
+      </w:r>
+      <w:r>
+        <w:instrText xml:space="preserve"> SEQ Listing \* ARABIC </w:instrText>
+      </w:r>
+      <w:r>
+        <w:fldChar w:fldCharType="separate"/>
+      </w:r>
+      <w:r>
+        <w:rPr>
+          <w:noProof/>
+        </w:rPr>
+        <w:t>1</w:t>
+      </w:r>
+      <w:r>
+        <w:rPr>
+          <w:noProof/>
+        </w:rPr>
+        <w:fldChar w:fldCharType="end"/>
+      </w:r>
+      <w:r>
+        <w:t xml:space="preserve"> my-docker-sql-server/Dockerfile</w:t>
       </w:r>
     </w:p>
     <w:p>
@@ -13449,14 +13392,27 @@
       <w:r>
         <w:t xml:space="preserve">Listing </w:t>
       </w:r>
-      <w:fldSimple w:instr=" SEQ Listing \* ARABIC ">
-        <w:r>
-          <w:rPr>
-            <w:noProof/>
-          </w:rPr>
-          <w:t>2</w:t>
-        </w:r>
-      </w:fldSimple>
+      <w:r>
+        <w:fldChar w:fldCharType="begin"/>
+      </w:r>
+      <w:r>
+        <w:instrText xml:space="preserve"> SEQ Listing \* ARABIC </w:instrText>
+      </w:r>
+      <w:r>
+        <w:fldChar w:fldCharType="separate"/>
+      </w:r>
+      <w:r>
+        <w:rPr>
+          <w:noProof/>
+        </w:rPr>
+        <w:t>2</w:t>
+      </w:r>
+      <w:r>
+        <w:rPr>
+          <w:noProof/>
+        </w:rPr>
+        <w:fldChar w:fldCharType="end"/>
+      </w:r>
       <w:r>
         <w:t xml:space="preserve"> init-server/Dockerfile</w:t>
       </w:r>
@@ -13577,14 +13533,27 @@
       <w:r>
         <w:t xml:space="preserve">Listing </w:t>
       </w:r>
-      <w:fldSimple w:instr=" SEQ Listing \* ARABIC ">
-        <w:r>
-          <w:rPr>
-            <w:noProof/>
-          </w:rPr>
-          <w:t>3</w:t>
-        </w:r>
-      </w:fldSimple>
+      <w:r>
+        <w:fldChar w:fldCharType="begin"/>
+      </w:r>
+      <w:r>
+        <w:instrText xml:space="preserve"> SEQ Listing \* ARABIC </w:instrText>
+      </w:r>
+      <w:r>
+        <w:fldChar w:fldCharType="separate"/>
+      </w:r>
+      <w:r>
+        <w:rPr>
+          <w:noProof/>
+        </w:rPr>
+        <w:t>3</w:t>
+      </w:r>
+      <w:r>
+        <w:rPr>
+          <w:noProof/>
+        </w:rPr>
+        <w:fldChar w:fldCharType="end"/>
+      </w:r>
       <w:r>
         <w:t xml:space="preserve"> init-server/restoreDatabase.sh</w:t>
       </w:r>
@@ -13763,22 +13732,30 @@
         <w:lastRenderedPageBreak/>
         <w:t xml:space="preserve">Listing </w:t>
       </w:r>
-      <w:fldSimple w:instr=" SEQ Listing \* ARABIC ">
-        <w:r>
-          <w:rPr>
-            <w:noProof/>
-          </w:rPr>
-          <w:t>4</w:t>
-        </w:r>
-      </w:fldSimple>
-      <w:r>
-        <w:t xml:space="preserve"> docker-</w:t>
-      </w:r>
-      <w:proofErr w:type="spellStart"/>
-      <w:r>
-        <w:t>compose.yml</w:t>
-      </w:r>
-      <w:proofErr w:type="spellEnd"/>
+      <w:r>
+        <w:fldChar w:fldCharType="begin"/>
+      </w:r>
+      <w:r>
+        <w:instrText xml:space="preserve"> SEQ Listing \* ARABIC </w:instrText>
+      </w:r>
+      <w:r>
+        <w:fldChar w:fldCharType="separate"/>
+      </w:r>
+      <w:r>
+        <w:rPr>
+          <w:noProof/>
+        </w:rPr>
+        <w:t>4</w:t>
+      </w:r>
+      <w:r>
+        <w:rPr>
+          <w:noProof/>
+        </w:rPr>
+        <w:fldChar w:fldCharType="end"/>
+      </w:r>
+      <w:r>
+        <w:t xml:space="preserve"> docker-compose.yml</w:t>
+      </w:r>
     </w:p>
     <w:p>
       <w:pPr>
@@ -15152,23 +15129,7 @@
       </w:pPr>
       <w:r>
         <w:lastRenderedPageBreak/>
-        <w:t xml:space="preserve">Given the following table write a query that first filters out everyone over 40. Then group by age and </w:t>
-      </w:r>
-      <w:proofErr w:type="spellStart"/>
-      <w:r>
-        <w:t>countryId</w:t>
-      </w:r>
-      <w:proofErr w:type="spellEnd"/>
-      <w:r>
-        <w:t xml:space="preserve"> and show the count for each group. Only include groups with </w:t>
-      </w:r>
-      <w:proofErr w:type="spellStart"/>
-      <w:r>
-        <w:t>countryId</w:t>
-      </w:r>
-      <w:proofErr w:type="spellEnd"/>
-      <w:r>
-        <w:t xml:space="preserve"> of 1 or 10</w:t>
+        <w:t>Given the following table write a query that first filters out everyone over 40. Then group by age and countryId and show the count for each group. Only include groups with countryId of 1 or 10</w:t>
       </w:r>
     </w:p>
     <w:tbl>
@@ -15266,7 +15227,6 @@
                 <w:szCs w:val="18"/>
               </w:rPr>
             </w:pPr>
-            <w:proofErr w:type="spellStart"/>
             <w:r>
               <w:rPr>
                 <w:rFonts w:ascii="Segoe UI Semibold" w:hAnsi="Segoe UI Semibold" w:cs="Segoe UI Semibold"/>
@@ -15277,7 +15237,6 @@
               </w:rPr>
               <w:t>secondname</w:t>
             </w:r>
-            <w:proofErr w:type="spellEnd"/>
           </w:p>
         </w:tc>
         <w:tc>
@@ -15308,7 +15267,6 @@
                 <w:szCs w:val="18"/>
               </w:rPr>
             </w:pPr>
-            <w:proofErr w:type="spellStart"/>
             <w:r>
               <w:rPr>
                 <w:rFonts w:ascii="Segoe UI Semibold" w:hAnsi="Segoe UI Semibold" w:cs="Segoe UI Semibold"/>
@@ -15328,7 +15286,6 @@
                 </w:rPr>
                 <w:t>ΞΞ</w:t>
               </w:r>
-              <w:proofErr w:type="spellEnd"/>
             </w:hyperlink>
           </w:p>
         </w:tc>
@@ -15360,7 +15317,6 @@
                 <w:szCs w:val="18"/>
               </w:rPr>
             </w:pPr>
-            <w:proofErr w:type="spellStart"/>
             <w:r>
               <w:rPr>
                 <w:rFonts w:ascii="Segoe UI Semibold" w:hAnsi="Segoe UI Semibold" w:cs="Segoe UI Semibold"/>
@@ -15371,7 +15327,6 @@
               </w:rPr>
               <w:t>countryId</w:t>
             </w:r>
-            <w:proofErr w:type="spellEnd"/>
           </w:p>
         </w:tc>
       </w:tr>
@@ -15689,7 +15644,6 @@
                 <w:szCs w:val="19"/>
               </w:rPr>
             </w:pPr>
-            <w:proofErr w:type="spellStart"/>
             <w:r>
               <w:rPr>
                 <w:rFonts w:ascii="Segoe UI" w:hAnsi="Segoe UI" w:cs="Segoe UI"/>
@@ -15698,7 +15652,6 @@
               </w:rPr>
               <w:t>Aaro</w:t>
             </w:r>
-            <w:proofErr w:type="spellEnd"/>
           </w:p>
         </w:tc>
         <w:tc>
@@ -15870,7 +15823,6 @@
                 <w:szCs w:val="19"/>
               </w:rPr>
             </w:pPr>
-            <w:proofErr w:type="spellStart"/>
             <w:r>
               <w:rPr>
                 <w:rFonts w:ascii="Segoe UI" w:hAnsi="Segoe UI" w:cs="Segoe UI"/>
@@ -15879,7 +15831,6 @@
               </w:rPr>
               <w:t>Raikonen</w:t>
             </w:r>
-            <w:proofErr w:type="spellEnd"/>
           </w:p>
         </w:tc>
         <w:tc>
@@ -16545,15 +16496,7 @@
         <w:t>SELECT</w:t>
       </w:r>
       <w:r>
-        <w:t xml:space="preserve"> age, </w:t>
-      </w:r>
-      <w:proofErr w:type="spellStart"/>
-      <w:r>
-        <w:t>countryId</w:t>
-      </w:r>
-      <w:proofErr w:type="spellEnd"/>
-      <w:r>
-        <w:t xml:space="preserve">, </w:t>
+        <w:t xml:space="preserve"> age, countryId, </w:t>
       </w:r>
       <w:proofErr w:type="gramStart"/>
       <w:r>
@@ -16585,28 +16528,15 @@
         <w:pStyle w:val="Answer"/>
       </w:pPr>
       <w:r>
-        <w:t xml:space="preserve">GROUP BY age, </w:t>
-      </w:r>
-      <w:proofErr w:type="spellStart"/>
-      <w:r>
-        <w:t>countryId</w:t>
-      </w:r>
-      <w:proofErr w:type="spellEnd"/>
+        <w:t>GROUP BY age, countryId</w:t>
+      </w:r>
     </w:p>
     <w:p>
       <w:pPr>
         <w:pStyle w:val="Answer"/>
       </w:pPr>
       <w:r>
-        <w:t xml:space="preserve">HAVING </w:t>
-      </w:r>
-      <w:proofErr w:type="spellStart"/>
-      <w:r>
-        <w:t>countryId</w:t>
-      </w:r>
-      <w:proofErr w:type="spellEnd"/>
-      <w:r>
-        <w:t xml:space="preserve"> IN (1,10)</w:t>
+        <w:t>HAVING countryId IN (1,10)</w:t>
       </w:r>
     </w:p>
     <w:p>
@@ -16614,13 +16544,8 @@
         <w:pStyle w:val="Answer"/>
       </w:pPr>
       <w:r>
-        <w:t xml:space="preserve">ORDER BY age, </w:t>
-      </w:r>
-      <w:proofErr w:type="spellStart"/>
-      <w:r>
-        <w:t>countryId</w:t>
-      </w:r>
-      <w:proofErr w:type="spellEnd"/>
+        <w:t>ORDER BY age, countryId</w:t>
+      </w:r>
     </w:p>
     <w:p>
       <w:pPr>
@@ -16731,6 +16656,7 @@
         <w:docPartUnique/>
       </w:docPartObj>
     </w:sdtPr>
+    <w:sdtEndPr/>
     <w:sdtContent>
       <w:sdt>
         <w:sdtPr>
@@ -16740,6 +16666,7 @@
             <w:docPartUnique/>
           </w:docPartObj>
         </w:sdtPr>
+        <w:sdtEndPr/>
         <w:sdtContent>
           <w:p>
             <w:pPr>
@@ -16883,7 +16810,7 @@
   <w:abstractNum w:abstractNumId="0" w15:restartNumberingAfterBreak="0">
     <w:nsid w:val="FFFFFF7C"/>
     <w:multiLevelType w:val="singleLevel"/>
-    <w:tmpl w:val="9DE27E3A"/>
+    <w:tmpl w:val="AFEA3044"/>
     <w:lvl w:ilvl="0">
       <w:start w:val="1"/>
       <w:numFmt w:val="decimal"/>
@@ -16934,7 +16861,7 @@
   <w:abstractNum w:abstractNumId="3" w15:restartNumberingAfterBreak="0">
     <w:nsid w:val="FFFFFF7F"/>
     <w:multiLevelType w:val="singleLevel"/>
-    <w:tmpl w:val="436CDEE6"/>
+    <w:tmpl w:val="E11C9D34"/>
     <w:lvl w:ilvl="0">
       <w:start w:val="1"/>
       <w:numFmt w:val="decimal"/>
@@ -16951,7 +16878,7 @@
   <w:abstractNum w:abstractNumId="4" w15:restartNumberingAfterBreak="0">
     <w:nsid w:val="FFFFFF80"/>
     <w:multiLevelType w:val="singleLevel"/>
-    <w:tmpl w:val="090C942E"/>
+    <w:tmpl w:val="73C017F4"/>
     <w:lvl w:ilvl="0">
       <w:start w:val="1"/>
       <w:numFmt w:val="bullet"/>
@@ -16971,7 +16898,7 @@
   <w:abstractNum w:abstractNumId="5" w15:restartNumberingAfterBreak="0">
     <w:nsid w:val="FFFFFF81"/>
     <w:multiLevelType w:val="singleLevel"/>
-    <w:tmpl w:val="8B6886E2"/>
+    <w:tmpl w:val="E6F02026"/>
     <w:lvl w:ilvl="0">
       <w:start w:val="1"/>
       <w:numFmt w:val="bullet"/>
@@ -16991,7 +16918,7 @@
   <w:abstractNum w:abstractNumId="6" w15:restartNumberingAfterBreak="0">
     <w:nsid w:val="FFFFFF82"/>
     <w:multiLevelType w:val="singleLevel"/>
-    <w:tmpl w:val="D9B2426C"/>
+    <w:tmpl w:val="0DB8CF78"/>
     <w:lvl w:ilvl="0">
       <w:start w:val="1"/>
       <w:numFmt w:val="bullet"/>
@@ -20958,7 +20885,7 @@
   <w:style w:type="paragraph" w:default="1" w:styleId="Normal">
     <w:name w:val="Normal"/>
     <w:qFormat/>
-    <w:rsid w:val="00474A8B"/>
+    <w:rsid w:val="00F571F9"/>
     <w:pPr>
       <w:spacing w:after="240" w:line="300" w:lineRule="auto"/>
     </w:pPr>
@@ -20976,7 +20903,7 @@
     <w:link w:val="Heading1Char"/>
     <w:uiPriority w:val="9"/>
     <w:qFormat/>
-    <w:rsid w:val="00474A8B"/>
+    <w:rsid w:val="00F571F9"/>
     <w:pPr>
       <w:keepNext/>
       <w:keepLines/>
@@ -20998,7 +20925,7 @@
     <w:uiPriority w:val="9"/>
     <w:unhideWhenUsed/>
     <w:qFormat/>
-    <w:rsid w:val="00474A8B"/>
+    <w:rsid w:val="00F571F9"/>
     <w:pPr>
       <w:keepNext/>
       <w:keepLines/>
@@ -21019,7 +20946,7 @@
     <w:link w:val="Heading3Char"/>
     <w:uiPriority w:val="9"/>
     <w:unhideWhenUsed/>
-    <w:rsid w:val="00474A8B"/>
+    <w:rsid w:val="00F571F9"/>
     <w:pPr>
       <w:keepNext/>
       <w:keepLines/>
@@ -21040,7 +20967,7 @@
     <w:link w:val="Heading4Char"/>
     <w:uiPriority w:val="9"/>
     <w:unhideWhenUsed/>
-    <w:rsid w:val="00474A8B"/>
+    <w:rsid w:val="00F571F9"/>
     <w:pPr>
       <w:keepNext/>
       <w:keepLines/>
@@ -21063,7 +20990,7 @@
     <w:link w:val="Heading5Char"/>
     <w:uiPriority w:val="9"/>
     <w:unhideWhenUsed/>
-    <w:rsid w:val="00474A8B"/>
+    <w:rsid w:val="00F571F9"/>
     <w:pPr>
       <w:keepNext/>
       <w:keepLines/>
@@ -21087,7 +21014,7 @@
     <w:uiPriority w:val="9"/>
     <w:unhideWhenUsed/>
     <w:qFormat/>
-    <w:rsid w:val="00474A8B"/>
+    <w:rsid w:val="00F571F9"/>
     <w:pPr>
       <w:keepNext/>
       <w:keepLines/>
@@ -21112,7 +21039,7 @@
     <w:semiHidden/>
     <w:unhideWhenUsed/>
     <w:qFormat/>
-    <w:rsid w:val="00474A8B"/>
+    <w:rsid w:val="00F571F9"/>
     <w:pPr>
       <w:keepNext/>
       <w:keepLines/>
@@ -21133,7 +21060,7 @@
     <w:semiHidden/>
     <w:unhideWhenUsed/>
     <w:qFormat/>
-    <w:rsid w:val="00474A8B"/>
+    <w:rsid w:val="00F571F9"/>
     <w:pPr>
       <w:keepNext/>
       <w:keepLines/>
@@ -21156,7 +21083,7 @@
     <w:semiHidden/>
     <w:unhideWhenUsed/>
     <w:qFormat/>
-    <w:rsid w:val="00474A8B"/>
+    <w:rsid w:val="00F571F9"/>
     <w:pPr>
       <w:keepNext/>
       <w:keepLines/>
@@ -21173,7 +21100,7 @@
     <w:uiPriority w:val="1"/>
     <w:semiHidden/>
     <w:unhideWhenUsed/>
-    <w:rsid w:val="00474A8B"/>
+    <w:rsid w:val="00F571F9"/>
   </w:style>
   <w:style w:type="table" w:default="1" w:styleId="TableNormal">
     <w:name w:val="Normal Table"/>
@@ -21195,7 +21122,7 @@
     <w:uiPriority w:val="99"/>
     <w:semiHidden/>
     <w:unhideWhenUsed/>
-    <w:rsid w:val="00474A8B"/>
+    <w:rsid w:val="00F571F9"/>
   </w:style>
   <w:style w:type="paragraph" w:styleId="Title">
     <w:name w:val="Title"/>
@@ -21235,7 +21162,7 @@
     <w:basedOn w:val="DefaultParagraphFont"/>
     <w:link w:val="Heading1"/>
     <w:uiPriority w:val="9"/>
-    <w:rsid w:val="00474A8B"/>
+    <w:rsid w:val="00F571F9"/>
     <w:rPr>
       <w:rFonts w:asciiTheme="majorHAnsi" w:eastAsiaTheme="majorEastAsia" w:hAnsiTheme="majorHAnsi" w:cstheme="majorBidi"/>
       <w:color w:val="31378B" w:themeColor="text2"/>
@@ -21249,7 +21176,7 @@
     <w:basedOn w:val="DefaultParagraphFont"/>
     <w:link w:val="Heading2"/>
     <w:uiPriority w:val="9"/>
-    <w:rsid w:val="00474A8B"/>
+    <w:rsid w:val="00F571F9"/>
     <w:rPr>
       <w:rFonts w:asciiTheme="majorHAnsi" w:eastAsiaTheme="majorEastAsia" w:hAnsiTheme="majorHAnsi" w:cstheme="majorBidi"/>
       <w:color w:val="31378B" w:themeColor="text2"/>
@@ -21263,7 +21190,7 @@
     <w:basedOn w:val="DefaultParagraphFont"/>
     <w:link w:val="Heading3"/>
     <w:uiPriority w:val="9"/>
-    <w:rsid w:val="00474A8B"/>
+    <w:rsid w:val="00F571F9"/>
     <w:rPr>
       <w:rFonts w:asciiTheme="majorHAnsi" w:eastAsiaTheme="majorEastAsia" w:hAnsiTheme="majorHAnsi" w:cstheme="majorBidi"/>
       <w:color w:val="31378B" w:themeColor="text2"/>
@@ -21277,7 +21204,7 @@
     <w:basedOn w:val="DefaultParagraphFont"/>
     <w:link w:val="Heading4"/>
     <w:uiPriority w:val="9"/>
-    <w:rsid w:val="00474A8B"/>
+    <w:rsid w:val="00F571F9"/>
     <w:rPr>
       <w:rFonts w:asciiTheme="majorHAnsi" w:eastAsiaTheme="majorEastAsia" w:hAnsiTheme="majorHAnsi" w:cstheme="majorBidi"/>
       <w:b/>
@@ -21294,7 +21221,7 @@
     <w:basedOn w:val="DefaultParagraphFont"/>
     <w:link w:val="Heading5"/>
     <w:uiPriority w:val="9"/>
-    <w:rsid w:val="00474A8B"/>
+    <w:rsid w:val="00F571F9"/>
     <w:rPr>
       <w:rFonts w:asciiTheme="majorHAnsi" w:eastAsiaTheme="majorEastAsia" w:hAnsiTheme="majorHAnsi" w:cstheme="majorBidi"/>
       <w:b/>
@@ -21310,7 +21237,7 @@
     <w:basedOn w:val="DefaultParagraphFont"/>
     <w:link w:val="Heading6"/>
     <w:uiPriority w:val="9"/>
-    <w:rsid w:val="00474A8B"/>
+    <w:rsid w:val="00F571F9"/>
     <w:rPr>
       <w:rFonts w:asciiTheme="majorHAnsi" w:eastAsiaTheme="majorEastAsia" w:hAnsiTheme="majorHAnsi" w:cstheme="majorBidi"/>
       <w:i/>
@@ -21327,7 +21254,7 @@
     <w:link w:val="Heading7"/>
     <w:uiPriority w:val="9"/>
     <w:semiHidden/>
-    <w:rsid w:val="00474A8B"/>
+    <w:rsid w:val="00F571F9"/>
     <w:rPr>
       <w:rFonts w:asciiTheme="majorHAnsi" w:eastAsiaTheme="majorEastAsia" w:hAnsiTheme="majorHAnsi" w:cstheme="majorBidi"/>
       <w:color w:val="005878" w:themeColor="accent1" w:themeShade="80"/>
@@ -21341,7 +21268,7 @@
     <w:link w:val="Heading8"/>
     <w:uiPriority w:val="9"/>
     <w:semiHidden/>
-    <w:rsid w:val="00474A8B"/>
+    <w:rsid w:val="00F571F9"/>
     <w:rPr>
       <w:rFonts w:asciiTheme="majorHAnsi" w:eastAsiaTheme="majorEastAsia" w:hAnsiTheme="majorHAnsi" w:cstheme="majorBidi"/>
       <w:color w:val="244061" w:themeColor="accent2" w:themeShade="80"/>
@@ -21356,7 +21283,7 @@
     <w:link w:val="Heading9"/>
     <w:uiPriority w:val="9"/>
     <w:semiHidden/>
-    <w:rsid w:val="00474A8B"/>
+    <w:rsid w:val="00F571F9"/>
     <w:rPr>
       <w:rFonts w:asciiTheme="majorHAnsi" w:eastAsiaTheme="majorEastAsia" w:hAnsiTheme="majorHAnsi" w:cstheme="majorBidi"/>
       <w:color w:val="005878" w:themeColor="accent6" w:themeShade="80"/>
@@ -21368,7 +21295,7 @@
     <w:name w:val="Hyperlink"/>
     <w:basedOn w:val="DefaultParagraphFont"/>
     <w:uiPriority w:val="99"/>
-    <w:rsid w:val="00474A8B"/>
+    <w:rsid w:val="00F571F9"/>
     <w:rPr>
       <w:rFonts w:cs="Times New Roman"/>
       <w:color w:val="0000FF"/>
@@ -21379,7 +21306,7 @@
     <w:name w:val="FollowedHyperlink"/>
     <w:basedOn w:val="DefaultParagraphFont"/>
     <w:uiPriority w:val="99"/>
-    <w:rsid w:val="00474A8B"/>
+    <w:rsid w:val="00F571F9"/>
     <w:rPr>
       <w:rFonts w:cs="Times New Roman"/>
       <w:color w:val="606420"/>
@@ -21390,7 +21317,7 @@
     <w:name w:val="page number"/>
     <w:basedOn w:val="DefaultParagraphFont"/>
     <w:uiPriority w:val="99"/>
-    <w:rsid w:val="00474A8B"/>
+    <w:rsid w:val="00F571F9"/>
     <w:rPr>
       <w:rFonts w:cs="Times New Roman"/>
     </w:rPr>
@@ -21401,7 +21328,7 @@
     <w:uiPriority w:val="99"/>
     <w:semiHidden/>
     <w:unhideWhenUsed/>
-    <w:rsid w:val="00474A8B"/>
+    <w:rsid w:val="00F571F9"/>
     <w:rPr>
       <w:color w:val="808080"/>
       <w:shd w:val="clear" w:color="auto" w:fill="E6E6E6"/>
@@ -21413,7 +21340,7 @@
     <w:next w:val="Normal"/>
     <w:autoRedefine/>
     <w:qFormat/>
-    <w:rsid w:val="00474A8B"/>
+    <w:rsid w:val="00F571F9"/>
     <w:pPr>
       <w:pBdr>
         <w:top w:val="none" w:sz="0" w:space="0" w:color="auto"/>
@@ -21429,7 +21356,7 @@
     <w:basedOn w:val="Normal"/>
     <w:link w:val="CommandChar"/>
     <w:qFormat/>
-    <w:rsid w:val="00474A8B"/>
+    <w:rsid w:val="00F571F9"/>
     <w:pPr>
       <w:spacing w:line="240" w:lineRule="auto"/>
       <w:ind w:left="284"/>
@@ -21443,7 +21370,7 @@
     <w:name w:val="Code Heading"/>
     <w:basedOn w:val="Normal"/>
     <w:uiPriority w:val="99"/>
-    <w:rsid w:val="00474A8B"/>
+    <w:rsid w:val="00F571F9"/>
     <w:pPr>
       <w:autoSpaceDE w:val="0"/>
       <w:autoSpaceDN w:val="0"/>
@@ -21462,7 +21389,7 @@
     <w:basedOn w:val="BodyText"/>
     <w:link w:val="PathChar"/>
     <w:qFormat/>
-    <w:rsid w:val="00474A8B"/>
+    <w:rsid w:val="00F571F9"/>
     <w:pPr>
       <w:jc w:val="both"/>
     </w:pPr>
@@ -21477,7 +21404,7 @@
     <w:basedOn w:val="DefaultParagraphFont"/>
     <w:uiPriority w:val="99"/>
     <w:semiHidden/>
-    <w:rsid w:val="00474A8B"/>
+    <w:rsid w:val="00F571F9"/>
     <w:rPr>
       <w:color w:val="808080"/>
     </w:rPr>
@@ -21489,7 +21416,7 @@
     <w:uiPriority w:val="99"/>
     <w:semiHidden/>
     <w:unhideWhenUsed/>
-    <w:rsid w:val="00474A8B"/>
+    <w:rsid w:val="00F571F9"/>
     <w:pPr>
       <w:tabs>
         <w:tab w:val="left" w:pos="916"/>
@@ -21523,7 +21450,7 @@
     <w:link w:val="HTMLPreformatted"/>
     <w:uiPriority w:val="99"/>
     <w:semiHidden/>
-    <w:rsid w:val="00474A8B"/>
+    <w:rsid w:val="00F571F9"/>
     <w:rPr>
       <w:rFonts w:ascii="Courier New" w:eastAsiaTheme="minorEastAsia" w:hAnsi="Courier New" w:cs="Courier New"/>
       <w:color w:val="000000" w:themeColor="text1"/>
@@ -21538,7 +21465,7 @@
     <w:next w:val="SourceCode"/>
     <w:link w:val="SourceCodeStrongChar"/>
     <w:qFormat/>
-    <w:rsid w:val="00474A8B"/>
+    <w:rsid w:val="00F571F9"/>
     <w:rPr>
       <w:b/>
     </w:rPr>
@@ -21546,7 +21473,7 @@
   <w:style w:type="numbering" w:customStyle="1" w:styleId="KennysListStyles">
     <w:name w:val="KennysListStyles"/>
     <w:uiPriority w:val="99"/>
-    <w:rsid w:val="00474A8B"/>
+    <w:rsid w:val="00F571F9"/>
     <w:pPr>
       <w:numPr>
         <w:numId w:val="1"/>
@@ -21558,7 +21485,7 @@
     <w:basedOn w:val="Normal"/>
     <w:next w:val="Answer"/>
     <w:qFormat/>
-    <w:rsid w:val="00474A8B"/>
+    <w:rsid w:val="00F571F9"/>
     <w:rPr>
       <w:b/>
     </w:rPr>
@@ -21567,7 +21494,7 @@
     <w:name w:val="Answer"/>
     <w:basedOn w:val="Normal"/>
     <w:qFormat/>
-    <w:rsid w:val="00474A8B"/>
+    <w:rsid w:val="00F571F9"/>
     <w:pPr>
       <w:spacing w:line="240" w:lineRule="auto"/>
     </w:pPr>
@@ -21579,7 +21506,7 @@
     <w:name w:val="Chapter Heading"/>
     <w:basedOn w:val="Heading1"/>
     <w:qFormat/>
-    <w:rsid w:val="00474A8B"/>
+    <w:rsid w:val="00F571F9"/>
     <w:pPr>
       <w:numPr>
         <w:numId w:val="6"/>
@@ -21595,7 +21522,7 @@
     <w:name w:val="Table Grid"/>
     <w:basedOn w:val="TableNormal"/>
     <w:uiPriority w:val="59"/>
-    <w:rsid w:val="00474A8B"/>
+    <w:rsid w:val="00F571F9"/>
     <w:tblPr>
       <w:tblBorders>
         <w:top w:val="single" w:sz="4" w:space="0" w:color="auto"/>
@@ -21610,7 +21537,7 @@
   <w:style w:type="numbering" w:customStyle="1" w:styleId="Headings">
     <w:name w:val="Headings"/>
     <w:uiPriority w:val="99"/>
-    <w:rsid w:val="00474A8B"/>
+    <w:rsid w:val="00F571F9"/>
     <w:pPr>
       <w:numPr>
         <w:numId w:val="2"/>
@@ -21621,7 +21548,7 @@
     <w:name w:val="Question Section"/>
     <w:basedOn w:val="Heading2"/>
     <w:qFormat/>
-    <w:rsid w:val="00474A8B"/>
+    <w:rsid w:val="00F571F9"/>
     <w:rPr>
       <w:b/>
       <w:color w:val="403152" w:themeColor="accent4" w:themeShade="80"/>
@@ -21631,7 +21558,7 @@
     <w:name w:val="Table Caption"/>
     <w:basedOn w:val="Normal"/>
     <w:qFormat/>
-    <w:rsid w:val="00474A8B"/>
+    <w:rsid w:val="00F571F9"/>
     <w:rPr>
       <w:smallCaps/>
     </w:rPr>
@@ -21639,7 +21566,7 @@
   <w:style w:type="paragraph" w:customStyle="1" w:styleId="SourceCodeCaption">
     <w:name w:val="Source Code Caption"/>
     <w:basedOn w:val="Normal"/>
-    <w:rsid w:val="00474A8B"/>
+    <w:rsid w:val="00F571F9"/>
     <w:pPr>
       <w:spacing w:after="0" w:line="240" w:lineRule="auto"/>
     </w:pPr>
@@ -21652,7 +21579,7 @@
     <w:name w:val="Code Listing"/>
     <w:basedOn w:val="Normal"/>
     <w:qFormat/>
-    <w:rsid w:val="00474A8B"/>
+    <w:rsid w:val="00F571F9"/>
     <w:pPr>
       <w:keepNext/>
       <w:shd w:val="clear" w:color="auto" w:fill="FFFFFF" w:themeFill="background1"/>
@@ -21674,7 +21601,7 @@
     <w:link w:val="QuoteChar"/>
     <w:uiPriority w:val="29"/>
     <w:qFormat/>
-    <w:rsid w:val="00474A8B"/>
+    <w:rsid w:val="00F571F9"/>
     <w:pPr>
       <w:spacing w:before="120"/>
       <w:ind w:left="720" w:right="720"/>
@@ -21690,7 +21617,7 @@
     <w:basedOn w:val="DefaultParagraphFont"/>
     <w:link w:val="Quote"/>
     <w:uiPriority w:val="29"/>
-    <w:rsid w:val="00474A8B"/>
+    <w:rsid w:val="00F571F9"/>
     <w:rPr>
       <w:rFonts w:eastAsiaTheme="minorEastAsia"/>
       <w:i/>
@@ -21707,7 +21634,7 @@
     <w:uiPriority w:val="35"/>
     <w:unhideWhenUsed/>
     <w:qFormat/>
-    <w:rsid w:val="00474A8B"/>
+    <w:rsid w:val="00F571F9"/>
     <w:pPr>
       <w:ind w:left="240"/>
     </w:pPr>
@@ -21724,7 +21651,7 @@
     <w:basedOn w:val="Normal"/>
     <w:next w:val="ListBullet"/>
     <w:qFormat/>
-    <w:rsid w:val="00474A8B"/>
+    <w:rsid w:val="00F571F9"/>
     <w:rPr>
       <w:b/>
       <w:smallCaps/>
@@ -21734,7 +21661,7 @@
     <w:name w:val="Numbered List"/>
     <w:basedOn w:val="Normal"/>
     <w:qFormat/>
-    <w:rsid w:val="00474A8B"/>
+    <w:rsid w:val="00F571F9"/>
     <w:pPr>
       <w:numPr>
         <w:numId w:val="3"/>
@@ -21751,7 +21678,7 @@
     <w:basedOn w:val="Normal"/>
     <w:next w:val="ListNumber"/>
     <w:qFormat/>
-    <w:rsid w:val="00474A8B"/>
+    <w:rsid w:val="00F571F9"/>
     <w:pPr>
       <w:ind w:left="357" w:hanging="357"/>
       <w:contextualSpacing/>
@@ -21766,7 +21693,7 @@
     <w:basedOn w:val="Normal"/>
     <w:uiPriority w:val="99"/>
     <w:unhideWhenUsed/>
-    <w:rsid w:val="00474A8B"/>
+    <w:rsid w:val="00F571F9"/>
     <w:pPr>
       <w:numPr>
         <w:numId w:val="4"/>
@@ -21777,14 +21704,14 @@
   <w:style w:type="paragraph" w:customStyle="1" w:styleId="NumberedBullet">
     <w:name w:val="Numbered Bullet"/>
     <w:basedOn w:val="NumberedList"/>
-    <w:rsid w:val="00474A8B"/>
+    <w:rsid w:val="00F571F9"/>
   </w:style>
   <w:style w:type="paragraph" w:styleId="ListNumber">
     <w:name w:val="List Number"/>
     <w:basedOn w:val="Normal"/>
     <w:uiPriority w:val="99"/>
     <w:unhideWhenUsed/>
-    <w:rsid w:val="00474A8B"/>
+    <w:rsid w:val="00F571F9"/>
     <w:pPr>
       <w:numPr>
         <w:numId w:val="5"/>
@@ -21796,7 +21723,7 @@
     <w:name w:val="RowAndColumnStyle"/>
     <w:basedOn w:val="TableNormal"/>
     <w:uiPriority w:val="99"/>
-    <w:rsid w:val="00474A8B"/>
+    <w:rsid w:val="00F571F9"/>
     <w:pPr>
       <w:spacing w:after="0" w:line="240" w:lineRule="auto"/>
     </w:pPr>
@@ -21874,7 +21801,7 @@
     <w:name w:val="ColumnHeaderTableStyle"/>
     <w:basedOn w:val="TableNormal"/>
     <w:uiPriority w:val="99"/>
-    <w:rsid w:val="00474A8B"/>
+    <w:rsid w:val="00F571F9"/>
     <w:pPr>
       <w:spacing w:before="120" w:after="120" w:line="240" w:lineRule="auto"/>
     </w:pPr>
@@ -21945,7 +21872,7 @@
     <w:name w:val="ColumnHeaderOnly"/>
     <w:basedOn w:val="TableNormal"/>
     <w:uiPriority w:val="99"/>
-    <w:rsid w:val="00474A8B"/>
+    <w:rsid w:val="00F571F9"/>
     <w:rPr>
       <w:rFonts w:eastAsiaTheme="minorEastAsia"/>
       <w:lang w:eastAsia="en-GB"/>
@@ -21956,7 +21883,7 @@
     <w:name w:val="Command Output"/>
     <w:basedOn w:val="Normal"/>
     <w:qFormat/>
-    <w:rsid w:val="00474A8B"/>
+    <w:rsid w:val="00F571F9"/>
     <w:pPr>
       <w:spacing w:after="0" w:line="240" w:lineRule="auto"/>
       <w:ind w:left="284"/>
@@ -21972,7 +21899,7 @@
     <w:basedOn w:val="DefaultParagraphFont"/>
     <w:uiPriority w:val="20"/>
     <w:qFormat/>
-    <w:rsid w:val="00474A8B"/>
+    <w:rsid w:val="00F571F9"/>
     <w:rPr>
       <w:i/>
       <w:iCs/>
@@ -21983,7 +21910,7 @@
     <w:basedOn w:val="DefaultParagraphFont"/>
     <w:uiPriority w:val="21"/>
     <w:qFormat/>
-    <w:rsid w:val="00474A8B"/>
+    <w:rsid w:val="00F571F9"/>
     <w:rPr>
       <w:b w:val="0"/>
       <w:bCs w:val="0"/>
@@ -21997,7 +21924,7 @@
     <w:basedOn w:val="Normal"/>
     <w:next w:val="Normal"/>
     <w:qFormat/>
-    <w:rsid w:val="00474A8B"/>
+    <w:rsid w:val="00F571F9"/>
     <w:pPr>
       <w:spacing w:before="240"/>
     </w:pPr>
@@ -22012,7 +21939,7 @@
     <w:next w:val="Normal"/>
     <w:autoRedefine/>
     <w:qFormat/>
-    <w:rsid w:val="00474A8B"/>
+    <w:rsid w:val="00F571F9"/>
     <w:pPr>
       <w:pBdr>
         <w:top w:val="single" w:sz="24" w:space="5" w:color="auto"/>
@@ -22039,7 +21966,7 @@
     <w:link w:val="HeaderChar"/>
     <w:uiPriority w:val="99"/>
     <w:unhideWhenUsed/>
-    <w:rsid w:val="00474A8B"/>
+    <w:rsid w:val="00F571F9"/>
     <w:pPr>
       <w:tabs>
         <w:tab w:val="center" w:pos="4513"/>
@@ -22057,7 +21984,7 @@
     <w:basedOn w:val="DefaultParagraphFont"/>
     <w:link w:val="Header"/>
     <w:uiPriority w:val="99"/>
-    <w:rsid w:val="00474A8B"/>
+    <w:rsid w:val="00F571F9"/>
     <w:rPr>
       <w:rFonts w:eastAsiaTheme="minorEastAsia"/>
       <w:color w:val="31378B" w:themeColor="text2"/>
@@ -22071,7 +21998,7 @@
     <w:link w:val="FooterChar"/>
     <w:uiPriority w:val="99"/>
     <w:unhideWhenUsed/>
-    <w:rsid w:val="00474A8B"/>
+    <w:rsid w:val="00F571F9"/>
     <w:pPr>
       <w:tabs>
         <w:tab w:val="center" w:pos="4513"/>
@@ -22085,7 +22012,7 @@
     <w:basedOn w:val="DefaultParagraphFont"/>
     <w:link w:val="Footer"/>
     <w:uiPriority w:val="99"/>
-    <w:rsid w:val="00474A8B"/>
+    <w:rsid w:val="00F571F9"/>
     <w:rPr>
       <w:rFonts w:eastAsiaTheme="minorEastAsia"/>
       <w:color w:val="000000" w:themeColor="text1"/>
@@ -22097,7 +22024,7 @@
     <w:name w:val="Question Sub Section"/>
     <w:basedOn w:val="Heading3"/>
     <w:qFormat/>
-    <w:rsid w:val="00474A8B"/>
+    <w:rsid w:val="00F571F9"/>
     <w:rPr>
       <w:smallCaps/>
     </w:rPr>
@@ -22106,7 +22033,7 @@
     <w:name w:val="Table Cell Normal"/>
     <w:basedOn w:val="Normal"/>
     <w:qFormat/>
-    <w:rsid w:val="00474A8B"/>
+    <w:rsid w:val="00F571F9"/>
     <w:pPr>
       <w:spacing w:before="120" w:after="120" w:line="240" w:lineRule="auto"/>
     </w:pPr>
@@ -22117,7 +22044,7 @@
     <w:next w:val="BodyText"/>
     <w:link w:val="strongChar"/>
     <w:qFormat/>
-    <w:rsid w:val="00474A8B"/>
+    <w:rsid w:val="00F571F9"/>
     <w:rPr>
       <w:b/>
       <w:lang w:eastAsia="fi-FI"/>
@@ -22129,7 +22056,7 @@
     <w:next w:val="BodyText"/>
     <w:link w:val="emphasisChar"/>
     <w:qFormat/>
-    <w:rsid w:val="00474A8B"/>
+    <w:rsid w:val="00F571F9"/>
     <w:rPr>
       <w:i/>
       <w:lang w:eastAsia="fi-FI"/>
@@ -22141,7 +22068,7 @@
     <w:basedOn w:val="Normal"/>
     <w:link w:val="BodyTextChar"/>
     <w:unhideWhenUsed/>
-    <w:rsid w:val="00474A8B"/>
+    <w:rsid w:val="00F571F9"/>
     <w:pPr>
       <w:spacing w:after="120"/>
     </w:pPr>
@@ -22151,7 +22078,7 @@
     <w:aliases w:val="b Char"/>
     <w:basedOn w:val="DefaultParagraphFont"/>
     <w:link w:val="BodyText"/>
-    <w:rsid w:val="00474A8B"/>
+    <w:rsid w:val="00F571F9"/>
     <w:rPr>
       <w:rFonts w:eastAsiaTheme="minorEastAsia"/>
       <w:color w:val="000000" w:themeColor="text1"/>
@@ -22163,7 +22090,7 @@
     <w:name w:val="strong Char"/>
     <w:basedOn w:val="DefaultParagraphFont"/>
     <w:link w:val="Strong1"/>
-    <w:rsid w:val="00474A8B"/>
+    <w:rsid w:val="00F571F9"/>
     <w:rPr>
       <w:rFonts w:eastAsiaTheme="minorEastAsia"/>
       <w:b/>
@@ -22176,7 +22103,7 @@
     <w:name w:val="Path Char"/>
     <w:basedOn w:val="BodyTextChar"/>
     <w:link w:val="Path"/>
-    <w:rsid w:val="00474A8B"/>
+    <w:rsid w:val="00F571F9"/>
     <w:rPr>
       <w:rFonts w:ascii="Courier New" w:eastAsiaTheme="minorEastAsia" w:hAnsi="Courier New"/>
       <w:noProof/>
@@ -22189,7 +22116,7 @@
     <w:name w:val="emphasis Char"/>
     <w:basedOn w:val="DefaultParagraphFont"/>
     <w:link w:val="Emphasis1"/>
-    <w:rsid w:val="00474A8B"/>
+    <w:rsid w:val="00F571F9"/>
     <w:rPr>
       <w:rFonts w:eastAsiaTheme="minorEastAsia"/>
       <w:i/>
@@ -22204,7 +22131,7 @@
     <w:uiPriority w:val="99"/>
     <w:semiHidden/>
     <w:unhideWhenUsed/>
-    <w:rsid w:val="00474A8B"/>
+    <w:rsid w:val="00F571F9"/>
     <w:rPr>
       <w:i/>
       <w:iCs/>
@@ -22214,7 +22141,7 @@
     <w:name w:val="Command Char"/>
     <w:basedOn w:val="DefaultParagraphFont"/>
     <w:link w:val="Command"/>
-    <w:rsid w:val="00474A8B"/>
+    <w:rsid w:val="00F571F9"/>
     <w:rPr>
       <w:rFonts w:ascii="Courier New" w:eastAsiaTheme="minorEastAsia" w:hAnsi="Courier New"/>
       <w:color w:val="000000" w:themeColor="text1"/>
@@ -22227,7 +22154,7 @@
     <w:basedOn w:val="Normal"/>
     <w:link w:val="SourceCodeChar"/>
     <w:qFormat/>
-    <w:rsid w:val="00474A8B"/>
+    <w:rsid w:val="00F571F9"/>
     <w:pPr>
       <w:spacing w:after="0" w:line="240" w:lineRule="auto"/>
       <w:ind w:left="238"/>
@@ -22245,7 +22172,7 @@
     <w:name w:val="Source Code Char"/>
     <w:basedOn w:val="DefaultParagraphFont"/>
     <w:link w:val="SourceCode"/>
-    <w:rsid w:val="00474A8B"/>
+    <w:rsid w:val="00F571F9"/>
     <w:rPr>
       <w:rFonts w:ascii="Courier New" w:eastAsiaTheme="minorEastAsia" w:hAnsi="Courier New" w:cs="Consolas"/>
       <w:noProof/>
@@ -22259,7 +22186,7 @@
     <w:name w:val="Source Code Strong Char"/>
     <w:basedOn w:val="SourceCodeChar"/>
     <w:link w:val="SourceCodeStrong"/>
-    <w:rsid w:val="00474A8B"/>
+    <w:rsid w:val="00F571F9"/>
     <w:rPr>
       <w:rFonts w:ascii="Courier New" w:eastAsiaTheme="minorEastAsia" w:hAnsi="Courier New" w:cs="Consolas"/>
       <w:b/>
@@ -22274,7 +22201,7 @@
     <w:name w:val="NumberedDescription"/>
     <w:basedOn w:val="TableNormal"/>
     <w:uiPriority w:val="99"/>
-    <w:rsid w:val="00474A8B"/>
+    <w:rsid w:val="00F571F9"/>
     <w:pPr>
       <w:spacing w:after="0" w:line="240" w:lineRule="auto"/>
     </w:pPr>
@@ -22300,7 +22227,7 @@
     <w:name w:val="Document Title"/>
     <w:basedOn w:val="ChapterHeading"/>
     <w:qFormat/>
-    <w:rsid w:val="00474A8B"/>
+    <w:rsid w:val="00F571F9"/>
     <w:pPr>
       <w:numPr>
         <w:numId w:val="0"/>
@@ -22317,7 +22244,7 @@
     <w:name w:val="Sub Title"/>
     <w:basedOn w:val="Heading1"/>
     <w:qFormat/>
-    <w:rsid w:val="00474A8B"/>
+    <w:rsid w:val="00F571F9"/>
     <w:pPr>
       <w:spacing w:before="0"/>
       <w:jc w:val="right"/>
@@ -22333,7 +22260,7 @@
     <w:name w:val="Contains Section"/>
     <w:basedOn w:val="ListBullet"/>
     <w:qFormat/>
-    <w:rsid w:val="00474A8B"/>
+    <w:rsid w:val="00F571F9"/>
     <w:pPr>
       <w:spacing w:after="0"/>
       <w:ind w:left="924" w:hanging="357"/>
@@ -22343,7 +22270,7 @@
     <w:name w:val="`"/>
     <w:basedOn w:val="Normal"/>
     <w:qFormat/>
-    <w:rsid w:val="00474A8B"/>
+    <w:rsid w:val="00F571F9"/>
     <w:pPr>
       <w:pBdr>
         <w:bottom w:val="single" w:sz="4" w:space="1" w:color="auto"/>
@@ -22354,7 +22281,7 @@
     <w:name w:val="Contains Header"/>
     <w:basedOn w:val="ListBulletHeader"/>
     <w:qFormat/>
-    <w:rsid w:val="00474A8B"/>
+    <w:rsid w:val="00F571F9"/>
     <w:pPr>
       <w:pBdr>
         <w:top w:val="single" w:sz="4" w:space="12" w:color="auto"/>
@@ -22366,7 +22293,7 @@
     <w:name w:val="Contains End"/>
     <w:basedOn w:val="Normal"/>
     <w:qFormat/>
-    <w:rsid w:val="00474A8B"/>
+    <w:rsid w:val="00F571F9"/>
     <w:pPr>
       <w:pBdr>
         <w:bottom w:val="single" w:sz="4" w:space="1" w:color="auto"/>
@@ -22378,7 +22305,7 @@
     <w:name w:val="Quote CallOut"/>
     <w:basedOn w:val="Normal"/>
     <w:qFormat/>
-    <w:rsid w:val="00474A8B"/>
+    <w:rsid w:val="00F571F9"/>
     <w:pPr>
       <w:pBdr>
         <w:left w:val="single" w:sz="24" w:space="12" w:color="00B0F0" w:themeColor="accent1"/>
@@ -22395,7 +22322,7 @@
     <w:basedOn w:val="QuoteCallOut"/>
     <w:next w:val="QuoteCallOut"/>
     <w:qFormat/>
-    <w:rsid w:val="00474A8B"/>
+    <w:rsid w:val="00F571F9"/>
     <w:rPr>
       <w:b/>
       <w:smallCaps/>
@@ -22405,7 +22332,7 @@
     <w:name w:val="SimpleDefinition"/>
     <w:basedOn w:val="TableNormal"/>
     <w:uiPriority w:val="99"/>
-    <w:rsid w:val="00474A8B"/>
+    <w:rsid w:val="00F571F9"/>
     <w:pPr>
       <w:spacing w:after="0" w:line="240" w:lineRule="auto"/>
     </w:pPr>
@@ -22473,7 +22400,7 @@
     <w:name w:val="Figure Style"/>
     <w:basedOn w:val="Normal"/>
     <w:qFormat/>
-    <w:rsid w:val="00474A8B"/>
+    <w:rsid w:val="00F571F9"/>
     <w:pPr>
       <w:shd w:val="clear" w:color="auto" w:fill="FFFFFF" w:themeFill="background1"/>
       <w:spacing w:before="240"/>
@@ -22486,7 +22413,7 @@
     <w:basedOn w:val="Caption"/>
     <w:next w:val="Normal"/>
     <w:qFormat/>
-    <w:rsid w:val="00474A8B"/>
+    <w:rsid w:val="00F571F9"/>
     <w:rPr>
       <w:i w:val="0"/>
       <w:color w:val="auto"/>
@@ -22496,7 +22423,7 @@
     <w:name w:val="Table Header"/>
     <w:basedOn w:val="ListBulletHeader"/>
     <w:qFormat/>
-    <w:rsid w:val="00474A8B"/>
+    <w:rsid w:val="00F571F9"/>
     <w:pPr>
       <w:spacing w:after="120"/>
     </w:pPr>
@@ -22542,7 +22469,7 @@
     <w:name w:val="TutorialStep"/>
     <w:basedOn w:val="Normal"/>
     <w:qFormat/>
-    <w:rsid w:val="00474A8B"/>
+    <w:rsid w:val="00F571F9"/>
     <w:pPr>
       <w:numPr>
         <w:numId w:val="7"/>
@@ -22558,7 +22485,7 @@
     <w:name w:val="Question Ankied"/>
     <w:basedOn w:val="Question"/>
     <w:qFormat/>
-    <w:rsid w:val="00474A8B"/>
+    <w:rsid w:val="00F571F9"/>
     <w:rPr>
       <w:color w:val="7F7F7F" w:themeColor="text1" w:themeTint="80"/>
     </w:rPr>
@@ -22568,7 +22495,7 @@
     <w:basedOn w:val="Normal"/>
     <w:next w:val="Heading1"/>
     <w:qFormat/>
-    <w:rsid w:val="00474A8B"/>
+    <w:rsid w:val="00F571F9"/>
     <w:rPr>
       <w:rFonts w:asciiTheme="majorHAnsi" w:hAnsiTheme="majorHAnsi"/>
       <w:color w:val="31378B" w:themeColor="text2"/>
@@ -22580,7 +22507,7 @@
     <w:name w:val="Appendice"/>
     <w:basedOn w:val="Heading2"/>
     <w:qFormat/>
-    <w:rsid w:val="00474A8B"/>
+    <w:rsid w:val="00F571F9"/>
     <w:rPr>
       <w:sz w:val="28"/>
       <w:lang w:eastAsia="fi-FI"/>
@@ -22590,7 +22517,7 @@
     <w:name w:val="Question Esoteric"/>
     <w:basedOn w:val="Normal"/>
     <w:qFormat/>
-    <w:rsid w:val="00474A8B"/>
+    <w:rsid w:val="00F571F9"/>
     <w:rPr>
       <w:color w:val="4BACC6" w:themeColor="accent5"/>
     </w:rPr>
@@ -22599,24 +22526,24 @@
     <w:name w:val="ToDo Section"/>
     <w:basedOn w:val="Heading1"/>
     <w:qFormat/>
-    <w:rsid w:val="00474A8B"/>
+    <w:rsid w:val="00F571F9"/>
   </w:style>
   <w:style w:type="paragraph" w:customStyle="1" w:styleId="ToDoQuestionHeader">
     <w:name w:val="ToDo Question Header"/>
     <w:basedOn w:val="Question"/>
     <w:qFormat/>
-    <w:rsid w:val="00474A8B"/>
+    <w:rsid w:val="00F571F9"/>
   </w:style>
   <w:style w:type="paragraph" w:customStyle="1" w:styleId="ToDoDetails">
     <w:name w:val="ToDoDetails"/>
     <w:basedOn w:val="Normal"/>
     <w:qFormat/>
-    <w:rsid w:val="00474A8B"/>
+    <w:rsid w:val="00F571F9"/>
   </w:style>
   <w:style w:type="paragraph" w:customStyle="1" w:styleId="CodeExampleCode">
     <w:name w:val="Code Example Code"/>
     <w:basedOn w:val="Normal"/>
-    <w:rsid w:val="00474A8B"/>
+    <w:rsid w:val="00F571F9"/>
     <w:rPr>
       <w:rFonts w:ascii="Times New Roman" w:eastAsia="Times New Roman" w:hAnsi="Times New Roman" w:cs="Times New Roman"/>
       <w:b/>
@@ -22629,7 +22556,7 @@
     <w:name w:val="Code Example Diagram"/>
     <w:basedOn w:val="Normal"/>
     <w:qFormat/>
-    <w:rsid w:val="00474A8B"/>
+    <w:rsid w:val="00F571F9"/>
     <w:pPr>
       <w:spacing w:after="160" w:line="240" w:lineRule="auto"/>
     </w:pPr>
@@ -22643,7 +22570,7 @@
     <w:name w:val="Code Example Runtime"/>
     <w:basedOn w:val="Normal"/>
     <w:qFormat/>
-    <w:rsid w:val="00474A8B"/>
+    <w:rsid w:val="00F571F9"/>
     <w:pPr>
       <w:spacing w:after="160" w:line="240" w:lineRule="auto"/>
     </w:pPr>
@@ -22658,7 +22585,7 @@
     <w:basedOn w:val="Normal"/>
     <w:link w:val="CodeExampleHeadingChar"/>
     <w:qFormat/>
-    <w:rsid w:val="00474A8B"/>
+    <w:rsid w:val="00F571F9"/>
     <w:rPr>
       <w:b/>
       <w:smallCaps/>
@@ -22927,20 +22854,20 @@
     <w:name w:val="Headin"/>
     <w:basedOn w:val="Normal"/>
     <w:qFormat/>
-    <w:rsid w:val="00474A8B"/>
+    <w:rsid w:val="00F571F9"/>
   </w:style>
   <w:style w:type="paragraph" w:customStyle="1" w:styleId="questionsubsection2">
     <w:name w:val="question sub section 2"/>
     <w:basedOn w:val="Heading4"/>
     <w:qFormat/>
-    <w:rsid w:val="00474A8B"/>
+    <w:rsid w:val="00F571F9"/>
   </w:style>
   <w:style w:type="paragraph" w:customStyle="1" w:styleId="ListBulletHeader2">
     <w:name w:val="List Bullet Header 2"/>
     <w:basedOn w:val="Normal"/>
     <w:next w:val="ListBullet"/>
     <w:qFormat/>
-    <w:rsid w:val="00474A8B"/>
+    <w:rsid w:val="00F571F9"/>
     <w:pPr>
       <w:spacing w:after="120"/>
     </w:pPr>
@@ -23191,7 +23118,7 @@
     <w:basedOn w:val="Heading5"/>
     <w:link w:val="DefChar"/>
     <w:qFormat/>
-    <w:rsid w:val="00474A8B"/>
+    <w:rsid w:val="00F571F9"/>
     <w:rPr>
       <w:color w:val="31378B" w:themeColor="text2"/>
     </w:rPr>
@@ -23200,7 +23127,7 @@
     <w:name w:val="Code Example Heading Char"/>
     <w:basedOn w:val="DefaultParagraphFont"/>
     <w:link w:val="CodeExampleHeading"/>
-    <w:rsid w:val="00474A8B"/>
+    <w:rsid w:val="00F571F9"/>
     <w:rPr>
       <w:rFonts w:eastAsiaTheme="minorEastAsia"/>
       <w:b/>
@@ -23214,7 +23141,7 @@
     <w:name w:val="Def Char"/>
     <w:basedOn w:val="CodeExampleHeadingChar"/>
     <w:link w:val="Def"/>
-    <w:rsid w:val="00474A8B"/>
+    <w:rsid w:val="00F571F9"/>
     <w:rPr>
       <w:rFonts w:asciiTheme="majorHAnsi" w:eastAsiaTheme="majorEastAsia" w:hAnsiTheme="majorHAnsi" w:cstheme="majorBidi"/>
       <w:b/>
@@ -23366,7 +23293,7 @@
     <w:name w:val="Proof Heading"/>
     <w:basedOn w:val="Def"/>
     <w:qFormat/>
-    <w:rsid w:val="00474A8B"/>
+    <w:rsid w:val="00F571F9"/>
     <w:rPr>
       <w:color w:val="00B0F0" w:themeColor="accent1"/>
     </w:rPr>
@@ -23375,7 +23302,7 @@
     <w:name w:val="Tutorial Step Text"/>
     <w:basedOn w:val="Normal"/>
     <w:qFormat/>
-    <w:rsid w:val="00474A8B"/>
+    <w:rsid w:val="00F571F9"/>
     <w:pPr>
       <w:ind w:left="480"/>
     </w:pPr>
@@ -23385,7 +23312,7 @@
     <w:basedOn w:val="Strong1"/>
     <w:link w:val="KeywordChar"/>
     <w:qFormat/>
-    <w:rsid w:val="00474A8B"/>
+    <w:rsid w:val="00F571F9"/>
     <w:rPr>
       <w:b w:val="0"/>
       <w:color w:val="31378B" w:themeColor="text2"/>
@@ -23395,7 +23322,7 @@
     <w:name w:val="Keyword Char"/>
     <w:basedOn w:val="strongChar"/>
     <w:link w:val="Keyword"/>
-    <w:rsid w:val="00474A8B"/>
+    <w:rsid w:val="00F571F9"/>
     <w:rPr>
       <w:rFonts w:eastAsiaTheme="minorEastAsia"/>
       <w:b w:val="0"/>

</xml_diff>